<commit_message>
correcao de erros e referencias
</commit_message>
<xml_diff>
--- a/Artigo.docx
+++ b/Artigo.docx
@@ -1,6 +1,6 @@
 
 <file path=word/document.xml><?xml version="1.0" encoding="utf-8"?>
-<w:document xmlns:wpc="http://schemas.microsoft.com/office/word/2010/wordprocessingCanvas" xmlns:cx="http://schemas.microsoft.com/office/drawing/2014/chartex" xmlns:cx1="http://schemas.microsoft.com/office/drawing/2015/9/8/chartex" xmlns:cx2="http://schemas.microsoft.com/office/drawing/2015/10/21/chartex" xmlns:cx3="http://schemas.microsoft.com/office/drawing/2016/5/9/chartex" xmlns:cx4="http://schemas.microsoft.com/office/drawing/2016/5/10/chartex" xmlns:cx5="http://schemas.microsoft.com/office/drawing/2016/5/11/chartex" xmlns:cx6="http://schemas.microsoft.com/office/drawing/2016/5/12/chartex" xmlns:cx7="http://schemas.microsoft.com/office/drawing/2016/5/13/chartex" xmlns:cx8="http://schemas.microsoft.com/office/drawing/2016/5/14/chartex" xmlns:mc="http://schemas.openxmlformats.org/markup-compatibility/2006" xmlns:aink="http://schemas.microsoft.com/office/drawing/2016/ink" xmlns:am3d="http://schemas.microsoft.com/office/drawing/2017/model3d" xmlns:o="urn:schemas-microsoft-com:office:office" xmlns:r="http://schemas.openxmlformats.org/officeDocument/2006/relationships" xmlns:m="http://schemas.openxmlformats.org/officeDocument/2006/math" xmlns:v="urn:schemas-microsoft-com:vml" xmlns:wp14="http://schemas.microsoft.com/office/word/2010/wordprocessingDrawing" xmlns:wp="http://schemas.openxmlformats.org/drawingml/2006/wordprocessingDrawing" xmlns:w10="urn:schemas-microsoft-com:office:word" xmlns:w="http://schemas.openxmlformats.org/wordprocessingml/2006/main" xmlns:w14="http://schemas.microsoft.com/office/word/2010/wordml" xmlns:w15="http://schemas.microsoft.com/office/word/2012/wordml" xmlns:w16cex="http://schemas.microsoft.com/office/word/2018/wordml/cex" xmlns:w16cid="http://schemas.microsoft.com/office/word/2016/wordml/cid" xmlns:w16="http://schemas.microsoft.com/office/word/2018/wordml" xmlns:w16sdtdh="http://schemas.microsoft.com/office/word/2020/wordml/sdtdatahash" xmlns:w16se="http://schemas.microsoft.com/office/word/2015/wordml/symex" xmlns:wpg="http://schemas.microsoft.com/office/word/2010/wordprocessingGroup" xmlns:wpi="http://schemas.microsoft.com/office/word/2010/wordprocessingInk" xmlns:wne="http://schemas.microsoft.com/office/word/2006/wordml" xmlns:wps="http://schemas.microsoft.com/office/word/2010/wordprocessingShape" mc:Ignorable="w14 w15 w16se w16cid w16 w16cex w16sdtdh wp14">
+<w:document xmlns:wpc="http://schemas.microsoft.com/office/word/2010/wordprocessingCanvas" xmlns:cx="http://schemas.microsoft.com/office/drawing/2014/chartex" xmlns:cx1="http://schemas.microsoft.com/office/drawing/2015/9/8/chartex" xmlns:mc="http://schemas.openxmlformats.org/markup-compatibility/2006" xmlns:o="urn:schemas-microsoft-com:office:office" xmlns:r="http://schemas.openxmlformats.org/officeDocument/2006/relationships" xmlns:m="http://schemas.openxmlformats.org/officeDocument/2006/math" xmlns:v="urn:schemas-microsoft-com:vml" xmlns:wp14="http://schemas.microsoft.com/office/word/2010/wordprocessingDrawing" xmlns:wp="http://schemas.openxmlformats.org/drawingml/2006/wordprocessingDrawing" xmlns:w10="urn:schemas-microsoft-com:office:word" xmlns:w="http://schemas.openxmlformats.org/wordprocessingml/2006/main" xmlns:w14="http://schemas.microsoft.com/office/word/2010/wordml" xmlns:w15="http://schemas.microsoft.com/office/word/2012/wordml" xmlns:w16se="http://schemas.microsoft.com/office/word/2015/wordml/symex" xmlns:wpg="http://schemas.microsoft.com/office/word/2010/wordprocessingGroup" xmlns:wpi="http://schemas.microsoft.com/office/word/2010/wordprocessingInk" xmlns:wne="http://schemas.microsoft.com/office/word/2006/wordml" xmlns:wps="http://schemas.microsoft.com/office/word/2010/wordprocessingShape" mc:Ignorable="w14 w15 w16se wp14">
   <w:body>
     <w:p>
       <w:pPr>
@@ -523,30 +523,41 @@
       <w:r>
         <w:rPr>
           <w:rFonts w:eastAsia="Times New Roman" w:cs="Times New Roman"/>
+        </w:rPr>
+        <w:t>Scacchi</w:t>
+      </w:r>
+      <w:r>
+        <w:rPr>
+          <w:rFonts w:eastAsia="Times New Roman" w:cs="Times New Roman"/>
+        </w:rPr>
+        <w:tab/>
+      </w:r>
+      <w:bookmarkStart w:id="1" w:name="_GoBack"/>
+      <w:bookmarkEnd w:id="1"/>
+      <w:r>
+        <w:rPr>
+          <w:rFonts w:eastAsia="Times New Roman" w:cs="Times New Roman"/>
+        </w:rPr>
+        <w:t>(</w:t>
+      </w:r>
+      <w:r>
+        <w:rPr>
+          <w:rFonts w:eastAsia="Times New Roman" w:cs="Times New Roman"/>
+        </w:rPr>
+        <w:t>2007</w:t>
+      </w:r>
+      <w:r>
+        <w:rPr>
+          <w:rFonts w:eastAsia="Times New Roman" w:cs="Times New Roman"/>
+        </w:rPr>
+        <w:t>)</w:t>
+      </w:r>
+      <w:r>
+        <w:rPr>
+          <w:rFonts w:eastAsia="Times New Roman" w:cs="Times New Roman"/>
           <w:color w:val="FF0000"/>
         </w:rPr>
-        <w:t>XXXX</w:t>
-      </w:r>
-      <w:r>
-        <w:rPr>
-          <w:rFonts w:eastAsia="Times New Roman" w:cs="Times New Roman"/>
-          <w:color w:val="FF0000"/>
-        </w:rPr>
-        <w:t xml:space="preserve"> (</w:t>
-      </w:r>
-      <w:r>
-        <w:rPr>
-          <w:rFonts w:eastAsia="Times New Roman" w:cs="Times New Roman"/>
-          <w:color w:val="FF0000"/>
-        </w:rPr>
-        <w:t>ano</w:t>
-      </w:r>
-      <w:r>
-        <w:rPr>
-          <w:rFonts w:eastAsia="Times New Roman" w:cs="Times New Roman"/>
-          <w:color w:val="FF0000"/>
-        </w:rPr>
-        <w:t xml:space="preserve">) </w:t>
+        <w:t xml:space="preserve"> </w:t>
       </w:r>
       <w:r>
         <w:rPr>
@@ -686,7 +697,55 @@
         <w:rPr>
           <w:rFonts w:eastAsia="Times New Roman" w:cs="Times New Roman"/>
         </w:rPr>
-        <w:t>O software proprietário caracteriza-se pela restrição do acesso ao código-fonte, limitando a modificação e a redistribuição. Segundo a UNESCO (2017), “o software proprietário é aquele cuja licença impede ou restringe a cópia, modificação e distribuição, sendo o fornecedor o detentor dos direitos exclusivos” (UNESCO, 2017, p. 12).</w:t>
+        <w:t>O software proprietário caracteriza-se pela restrição do acesso ao código-fonte, limitando a modificação e a redistribuição. “</w:t>
+      </w:r>
+      <w:r>
+        <w:rPr>
+          <w:rFonts w:eastAsia="Times New Roman" w:cs="Times New Roman"/>
+          <w:i/>
+          <w:iCs/>
+        </w:rPr>
+        <w:t>Proprietary software suppliers don't permit clients to</w:t>
+      </w:r>
+      <w:r>
+        <w:rPr>
+          <w:rFonts w:eastAsia="Times New Roman" w:cs="Times New Roman"/>
+          <w:i/>
+          <w:iCs/>
+        </w:rPr>
+        <w:t xml:space="preserve"> </w:t>
+      </w:r>
+      <w:r>
+        <w:rPr>
+          <w:rFonts w:eastAsia="Times New Roman" w:cs="Times New Roman"/>
+          <w:i/>
+        </w:rPr>
+        <w:t>view or adjust the source code</w:t>
+      </w:r>
+      <w:r>
+        <w:rPr>
+          <w:rFonts w:eastAsia="Times New Roman" w:cs="Times New Roman"/>
+          <w:i/>
+        </w:rPr>
+        <w:t>”</w:t>
+      </w:r>
+      <w:r>
+        <w:rPr>
+          <w:rFonts w:eastAsia="Times New Roman" w:cs="Times New Roman"/>
+        </w:rPr>
+        <w:t xml:space="preserve"> </w:t>
+      </w:r>
+      <w:r>
+        <w:rPr>
+          <w:rFonts w:eastAsia="Times New Roman" w:cs="Times New Roman"/>
+        </w:rPr>
+        <w:t>(SCACCHI, 2007, p. 27-28</w:t>
+      </w:r>
+      <w:r>
+        <w:rPr>
+          <w:rFonts w:eastAsia="Times New Roman" w:cs="Times New Roman"/>
+        </w:rPr>
+        <w:t>).</w:t>
       </w:r>
     </w:p>
     <w:p>
@@ -700,7 +759,19 @@
         <w:rPr>
           <w:rFonts w:eastAsia="Times New Roman" w:cs="Times New Roman"/>
         </w:rPr>
-        <w:t>Entre as vantagens, destacam-se a segurança, a confiabilidade e o suporte técnico fornecido pelo desenvolvedor. Por outro lado, apresentam-se como desvantagens os altos custos, a dependência de fornecedores e a falta de autonomia do usuário (SOARES, 2020).</w:t>
+        <w:t xml:space="preserve">Entre as vantagens, destacam-se a segurança, a confiabilidade e o suporte técnico fornecido pelo desenvolvedor. Por outro lado, apresentam-se como desvantagens os altos custos, a dependência de fornecedores e a falta de autonomia do usuário </w:t>
+      </w:r>
+      <w:r>
+        <w:rPr>
+          <w:rFonts w:eastAsia="Times New Roman" w:cs="Times New Roman"/>
+        </w:rPr>
+        <w:t>(SCACCHI, 2007, p. 28</w:t>
+      </w:r>
+      <w:r>
+        <w:rPr>
+          <w:rFonts w:eastAsia="Times New Roman" w:cs="Times New Roman"/>
+        </w:rPr>
+        <w:t>).</w:t>
       </w:r>
     </w:p>
     <w:p>
@@ -1277,7 +1348,25 @@
         <w:rPr>
           <w:rFonts w:eastAsia="Times New Roman" w:cs="Times New Roman"/>
         </w:rPr>
-        <w:t>; OECD (2020); SOARES (2020).</w:t>
+        <w:t xml:space="preserve">; OECD (2020); </w:t>
+      </w:r>
+      <w:r>
+        <w:rPr>
+          <w:rFonts w:eastAsia="Times New Roman" w:cs="Times New Roman"/>
+        </w:rPr>
+        <w:t>(SCACCHI, 2007, p. 27-28</w:t>
+      </w:r>
+      <w:r>
+        <w:rPr>
+          <w:rFonts w:eastAsia="Times New Roman" w:cs="Times New Roman"/>
+        </w:rPr>
+        <w:t>)</w:t>
+      </w:r>
+      <w:r>
+        <w:rPr>
+          <w:rFonts w:eastAsia="Times New Roman" w:cs="Times New Roman"/>
+        </w:rPr>
+        <w:t>).</w:t>
       </w:r>
     </w:p>
     <w:p>
@@ -1430,8 +1519,6 @@
         <w:spacing w:before="240" w:after="240"/>
         <w:rPr>
           <w:rFonts w:eastAsia="Times New Roman" w:cs="Times New Roman"/>
-          <w:b/>
-          <w:bCs/>
         </w:rPr>
       </w:pPr>
       <w:r>
@@ -1444,19 +1531,19 @@
     <w:p>
       <w:pPr>
         <w:spacing w:before="240" w:after="240"/>
-        <w:rPr>
-          <w:rFonts w:eastAsia="Times New Roman" w:cs="Times New Roman"/>
-          <w:b/>
-          <w:bCs/>
-        </w:rPr>
-      </w:pPr>
-      <w:r>
-        <w:rPr>
-          <w:rFonts w:eastAsia="Times New Roman" w:cs="Times New Roman"/>
-          <w:b/>
-          <w:bCs/>
-        </w:rPr>
-        <w:t>CONSIDERAÇÕES FINAIS</w:t>
+      </w:pPr>
+      <w:r>
+        <w:t xml:space="preserve">No Brasil, os programas de computador, sejam eles proprietários ou de código aberto, estão sujeitos à Lei nº 9.609/98 (Lei do Software) e à Lei nº 9.610/98 (Lei de Direitos Autorais). No caso do software livre, é fundamental reconhecer que ele também está protegido pelo direito autoral. No entanto, a forma como esses programas são regulados depende, em grande parte, das licenças específicas criadas para eles, já que essas licenças determinam muitas das implicações legais relacionadas ao seu uso. Conforme estabelecido na Lei do Software, os usuários têm direitos bastante limitados ao adquirir um programa: basicamente, podem apenas utilizá-lo em um computador próprio e manter uma cópia de segurança. Qualquer uso mais </w:t>
+      </w:r>
+      <w:r>
+        <w:lastRenderedPageBreak/>
+        <w:t xml:space="preserve">amplo só pode ser autorizado pelo autor. Normalmente, tais permissões são concedidas por meio de licenças que asseguram as liberdades fundamentais do software livre. Ainda assim, essas licenças não conferem liberdade ilimitada. Algumas, como a licença BSD original, exigem o reconhecimento da autoria do software, enquanto outras, como a GNU GPL (Licença Pública Geral do Projeto GNU), seguem o princípio do copyleft. </w:t>
+      </w:r>
+      <w:r>
+        <w:rPr>
+          <w:rFonts w:eastAsia="Times New Roman" w:cs="Times New Roman"/>
+        </w:rPr>
+        <w:t>Este artigo analisou os principais tipos de licenciamento de software – proprietário, livre e SaaS – destacando suas características, vantagens e desvantagens. O trabalho demonstrou que, embora cada modelo apresente pontos fortes e fracos, a escolha adequada depende do contexto de uso e dos objetivos da organização ou usuário.</w:t>
       </w:r>
     </w:p>
     <w:p>
@@ -1467,25 +1554,7 @@
         <w:rPr>
           <w:rFonts w:eastAsia="Times New Roman" w:cs="Times New Roman"/>
         </w:rPr>
-        <w:t>Este artigo analisou os principais tipos de licenciamento de software – proprietário, livre e SaaS – destacando suas características, vantagens e desvantagens. O trabalho demonstrou que, embora cada modelo apresente pontos fortes e fracos, a escolha adequada depende do contexto de uso e dos objetivos da organização ou usuário.</w:t>
-      </w:r>
-    </w:p>
-    <w:p>
-      <w:pPr>
-        <w:spacing w:before="240" w:after="240"/>
-      </w:pPr>
-      <w:r>
-        <w:rPr>
-          <w:rFonts w:eastAsia="Times New Roman" w:cs="Times New Roman"/>
-        </w:rPr>
-        <w:t xml:space="preserve">Os resultados evidenciaram que as tendências atuais apontam para a adoção de modelos </w:t>
-      </w:r>
-      <w:r>
-        <w:rPr>
-          <w:rFonts w:eastAsia="Times New Roman" w:cs="Times New Roman"/>
-        </w:rPr>
-        <w:lastRenderedPageBreak/>
-        <w:t>híbridos e para o crescimento do SaaS, o que representa um movimento de transformação nas formas de consumo e distribuição de software.</w:t>
+        <w:t>Os resultados evidenciaram que as tendências atuais apontam para a adoção de modelos híbridos e para o crescimento do SaaS, o que representa um movimento de transformação nas formas de consumo e distribuição de software.</w:t>
       </w:r>
     </w:p>
     <w:p>
@@ -1549,660 +1618,301 @@
     </w:p>
     <w:p>
       <w:pPr>
-        <w:spacing w:before="240" w:after="240"/>
-        <w:rPr>
-          <w:rFonts w:eastAsia="Times New Roman" w:cs="Times New Roman"/>
-        </w:rPr>
-      </w:pPr>
-      <w:r>
-        <w:rPr>
-          <w:rFonts w:eastAsia="Times New Roman" w:cs="Times New Roman"/>
-          <w:lang w:val="en-US"/>
-        </w:rPr>
-        <w:t xml:space="preserve">LESSIG, Lawrence. </w:t>
-      </w:r>
-      <w:r>
-        <w:rPr>
-          <w:rFonts w:eastAsia="Times New Roman" w:cs="Times New Roman"/>
-          <w:i/>
-          <w:iCs/>
-          <w:lang w:val="en-US"/>
-        </w:rPr>
-        <w:t xml:space="preserve">Free Culture: </w:t>
-      </w:r>
-      <w:r>
-        <w:rPr>
-          <w:rFonts w:eastAsia="Times New Roman" w:cs="Times New Roman"/>
-          <w:lang w:val="en-US"/>
-        </w:rPr>
-        <w:t>How Big Media Uses Technology and the Law to Lock Down Culture and Control Creativity</w:t>
-      </w:r>
-      <w:r>
-        <w:rPr>
-          <w:rFonts w:eastAsia="Times New Roman" w:cs="Times New Roman"/>
-          <w:lang w:val="en-US"/>
-        </w:rPr>
-        <w:t xml:space="preserve">. New York: Penguin Press, 2004. </w:t>
-      </w:r>
-      <w:r>
-        <w:rPr>
-          <w:rFonts w:eastAsia="Times New Roman" w:cs="Times New Roman"/>
-        </w:rPr>
-        <w:t xml:space="preserve">Disponível em: </w:t>
+        <w:pStyle w:val="NormalWeb"/>
+      </w:pPr>
+      <w:r>
+        <w:rPr>
+          <w:rStyle w:val="Forte"/>
+        </w:rPr>
+        <w:t>FREE SOFTWARE FOUNDATION (FSF).</w:t>
+      </w:r>
+      <w:r>
+        <w:t xml:space="preserve"> Free Software Definition. Boston: FSF. Disponível em: </w:t>
       </w:r>
       <w:hyperlink r:id="rId8" w:tgtFrame="_new" w:history="1">
-        <w:r>
-          <w:t>https://ia601406.us.archive.org/18/items/free_culture/freecult</w:t>
-        </w:r>
-        <w:r>
-          <w:t>u</w:t>
-        </w:r>
-        <w:r>
-          <w:t>re.pdf</w:t>
-        </w:r>
-      </w:hyperlink>
-      <w:r>
-        <w:rPr>
-          <w:rFonts w:eastAsia="Times New Roman" w:cs="Times New Roman"/>
-        </w:rPr>
-        <w:t>.</w:t>
-      </w:r>
-      <w:r>
-        <w:rPr>
-          <w:rFonts w:eastAsia="Times New Roman" w:cs="Times New Roman"/>
-        </w:rPr>
-        <w:t xml:space="preserve"> </w:t>
-      </w:r>
-      <w:r>
-        <w:rPr>
-          <w:rFonts w:eastAsia="Times New Roman" w:cs="Times New Roman"/>
-        </w:rPr>
-        <w:t>Acesso em: 0</w:t>
-      </w:r>
-      <w:r>
-        <w:rPr>
-          <w:rFonts w:eastAsia="Times New Roman" w:cs="Times New Roman"/>
-        </w:rPr>
-        <w:t>9</w:t>
-      </w:r>
-      <w:r>
-        <w:rPr>
-          <w:rFonts w:eastAsia="Times New Roman" w:cs="Times New Roman"/>
-        </w:rPr>
-        <w:t xml:space="preserve"> set. 2025</w:t>
-      </w:r>
-    </w:p>
-    <w:p>
-      <w:pPr>
-        <w:spacing w:before="240" w:after="240"/>
-        <w:rPr>
-          <w:rFonts w:eastAsia="Times New Roman" w:cs="Times New Roman"/>
-        </w:rPr>
-      </w:pPr>
-      <w:r>
-        <w:rPr>
-          <w:rFonts w:eastAsia="Times New Roman" w:cs="Times New Roman"/>
-          <w:lang w:val="en-US"/>
-        </w:rPr>
-        <w:t xml:space="preserve">FREE SOFTWARE FOUNDATION (FSF). </w:t>
-      </w:r>
-      <w:r>
-        <w:rPr>
-          <w:rFonts w:eastAsia="Times New Roman" w:cs="Times New Roman"/>
-          <w:i/>
-          <w:iCs/>
-          <w:lang w:val="en-US"/>
-        </w:rPr>
-        <w:t>Free Software Definition</w:t>
-      </w:r>
-      <w:r>
-        <w:rPr>
-          <w:rFonts w:eastAsia="Times New Roman" w:cs="Times New Roman"/>
-          <w:lang w:val="en-US"/>
-        </w:rPr>
-        <w:t xml:space="preserve">. Boston: FSF. </w:t>
-      </w:r>
-      <w:r>
-        <w:rPr>
-          <w:rFonts w:eastAsia="Times New Roman" w:cs="Times New Roman"/>
-        </w:rPr>
-        <w:t xml:space="preserve">Disponível em: </w:t>
-      </w:r>
-      <w:hyperlink r:id="rId9">
         <w:r>
           <w:rPr>
             <w:rStyle w:val="Hyperlink"/>
-            <w:rFonts w:eastAsia="Times New Roman" w:cs="Times New Roman"/>
           </w:rPr>
-          <w:t>https://www.gnu.org/phil</w:t>
+          <w:t>https://www.gnu.org/philosophy/free-sw.html</w:t>
         </w:r>
+      </w:hyperlink>
+      <w:r>
+        <w:t>. Acesso em: 08 set. 2025.</w:t>
+      </w:r>
+    </w:p>
+    <w:p>
+      <w:pPr>
+        <w:pStyle w:val="NormalWeb"/>
+      </w:pPr>
+      <w:r>
+        <w:rPr>
+          <w:rStyle w:val="Forte"/>
+        </w:rPr>
+        <w:t>FREE SOFTWARE FOUNDATION.</w:t>
+      </w:r>
+      <w:r>
+        <w:t xml:space="preserve"> GNU General Public License, versão 3.0. 29 jun. 2007. Disponível em: </w:t>
+      </w:r>
+      <w:hyperlink r:id="rId9" w:tgtFrame="_new" w:history="1">
         <w:r>
           <w:rPr>
             <w:rStyle w:val="Hyperlink"/>
-            <w:rFonts w:eastAsia="Times New Roman" w:cs="Times New Roman"/>
           </w:rPr>
-          <w:t>o</w:t>
-        </w:r>
-        <w:r>
-          <w:rPr>
-            <w:rStyle w:val="Hyperlink"/>
-            <w:rFonts w:eastAsia="Times New Roman" w:cs="Times New Roman"/>
-          </w:rPr>
-          <w:t>sophy/free-sw.html</w:t>
+          <w:t>https://www.gnu.org/licenses/gpl-3.0.html</w:t>
         </w:r>
       </w:hyperlink>
       <w:r>
-        <w:rPr>
-          <w:rFonts w:eastAsia="Times New Roman" w:cs="Times New Roman"/>
-        </w:rPr>
-        <w:t>. Acesso em: 0</w:t>
-      </w:r>
-      <w:r>
-        <w:rPr>
-          <w:rFonts w:eastAsia="Times New Roman" w:cs="Times New Roman"/>
-        </w:rPr>
-        <w:t>8</w:t>
-      </w:r>
-      <w:r>
-        <w:rPr>
-          <w:rFonts w:eastAsia="Times New Roman" w:cs="Times New Roman"/>
-        </w:rPr>
-        <w:t xml:space="preserve"> set. 2025.</w:t>
-      </w:r>
-    </w:p>
-    <w:p>
-      <w:pPr>
-        <w:spacing w:before="240" w:after="240"/>
-        <w:rPr>
-          <w:rFonts w:eastAsia="Times New Roman" w:cs="Times New Roman"/>
-        </w:rPr>
-      </w:pPr>
-      <w:r>
-        <w:rPr>
-          <w:rFonts w:eastAsia="Times New Roman" w:cs="Times New Roman"/>
-          <w:lang w:val="en-US"/>
-        </w:rPr>
-        <w:t xml:space="preserve">FREE SOFTWARE FOUNDATION. </w:t>
-      </w:r>
-      <w:r>
-        <w:rPr>
-          <w:rFonts w:eastAsia="Times New Roman" w:cs="Times New Roman"/>
-          <w:i/>
-          <w:iCs/>
-          <w:lang w:val="en-US"/>
-        </w:rPr>
-        <w:t>GNU General Public License, versão 3.0</w:t>
-      </w:r>
-      <w:r>
-        <w:rPr>
-          <w:rFonts w:eastAsia="Times New Roman" w:cs="Times New Roman"/>
-          <w:lang w:val="en-US"/>
-        </w:rPr>
-        <w:t xml:space="preserve">. </w:t>
-      </w:r>
-      <w:r>
-        <w:rPr>
-          <w:rFonts w:eastAsia="Times New Roman" w:cs="Times New Roman"/>
-        </w:rPr>
-        <w:t xml:space="preserve">29 jun. 2007. Disponível em: </w:t>
+        <w:t>. Acesso em: 09 set. 2025.</w:t>
+      </w:r>
+    </w:p>
+    <w:p>
+      <w:pPr>
+        <w:pStyle w:val="NormalWeb"/>
+      </w:pPr>
+      <w:r>
+        <w:rPr>
+          <w:rStyle w:val="Forte"/>
+        </w:rPr>
+        <w:t>GOMES, Marcella Furtado de Magalhães; NOVAES, Roberto Vasconcelos; BECKER, Mariana Guimarães.</w:t>
+      </w:r>
+      <w:r>
+        <w:t xml:space="preserve"> Software livre, licenciamento de software e acesso ao conhecimento. </w:t>
+      </w:r>
+      <w:r>
+        <w:rPr>
+          <w:rStyle w:val="nfase"/>
+          <w:rFonts w:eastAsia="Droid Sans Fallback"/>
+        </w:rPr>
+        <w:t>Nomos: Revista do Programa de Pós-Graduação em Direito da UFC</w:t>
+      </w:r>
+      <w:r>
+        <w:t xml:space="preserve">, Fortaleza, v. 36, n. 2, p. 307–323, jul./dez. 2016. Disponível em: </w:t>
       </w:r>
       <w:hyperlink r:id="rId10" w:tgtFrame="_new" w:history="1">
         <w:r>
           <w:rPr>
             <w:rStyle w:val="Hyperlink"/>
-            <w:rFonts w:eastAsia="Times New Roman" w:cs="Times New Roman"/>
           </w:rPr>
-          <w:t>https://www.gnu.org/licenses/gpl-3.0.html</w:t>
+          <w:t>https://repositorio.ufc.br/bitstream/riufc/28205/1/2016_art_mfmgomes.pdf</w:t>
         </w:r>
       </w:hyperlink>
       <w:r>
-        <w:rPr>
-          <w:rFonts w:eastAsia="Times New Roman" w:cs="Times New Roman"/>
-        </w:rPr>
-        <w:t>. Acesso em: 09 set. 2025</w:t>
-      </w:r>
-    </w:p>
-    <w:p>
-      <w:pPr>
-        <w:spacing w:before="240" w:after="240"/>
-      </w:pPr>
-    </w:p>
-    <w:p>
-      <w:pPr>
-        <w:spacing w:before="240" w:after="240"/>
-        <w:rPr>
-          <w:lang w:val="en-US"/>
-        </w:rPr>
-      </w:pPr>
-      <w:r>
-        <w:rPr>
-          <w:rFonts w:eastAsia="Times New Roman" w:cs="Times New Roman"/>
-        </w:rPr>
-        <w:t xml:space="preserve">MARTINS, Carlos; LIMA, Renata. Tendências em licenciamento de software e impactos no setor corporativo. </w:t>
-      </w:r>
-      <w:r>
-        <w:rPr>
-          <w:rFonts w:eastAsia="Times New Roman" w:cs="Times New Roman"/>
-          <w:i/>
-          <w:iCs/>
-        </w:rPr>
-        <w:t>Revista de Administração e Tecnologia da Informação</w:t>
-      </w:r>
-      <w:r>
-        <w:rPr>
-          <w:rFonts w:eastAsia="Times New Roman" w:cs="Times New Roman"/>
-        </w:rPr>
-        <w:t xml:space="preserve">, v. 18, n. 2, p. 45-60, 2022. Disponível em: </w:t>
-      </w:r>
-      <w:hyperlink r:id="rId11">
+        <w:t>. Acesso em: 10 set. 2025.</w:t>
+      </w:r>
+    </w:p>
+    <w:p>
+      <w:pPr>
+        <w:pStyle w:val="NormalWeb"/>
+      </w:pPr>
+      <w:r>
+        <w:rPr>
+          <w:rStyle w:val="Forte"/>
+        </w:rPr>
+        <w:t>LERNER, Josh; TIROLE, Jean.</w:t>
+      </w:r>
+      <w:r>
+        <w:t xml:space="preserve"> Some Simple Economics of Open Source. </w:t>
+      </w:r>
+      <w:r>
+        <w:rPr>
+          <w:rStyle w:val="nfase"/>
+          <w:rFonts w:eastAsia="Droid Sans Fallback"/>
+        </w:rPr>
+        <w:t>The Journal of Industrial Economics</w:t>
+      </w:r>
+      <w:r>
+        <w:t>, v. 50, n. 2, p. 197-234, 2002. Disponível em: https://www.edegan.com/pdfs/Lerner%20Tirole%20(2002)%20-%20Some%20simple%20economics%20of%20open%20source.pdf. Acesso em: 09 set. 2025.</w:t>
+      </w:r>
+    </w:p>
+    <w:p>
+      <w:pPr>
+        <w:pStyle w:val="NormalWeb"/>
+      </w:pPr>
+      <w:r>
+        <w:rPr>
+          <w:rStyle w:val="Forte"/>
+        </w:rPr>
+        <w:t>LESSIG, Lawrence.</w:t>
+      </w:r>
+      <w:r>
+        <w:t xml:space="preserve"> </w:t>
+      </w:r>
+      <w:r>
+        <w:rPr>
+          <w:rStyle w:val="nfase"/>
+          <w:rFonts w:eastAsia="Droid Sans Fallback"/>
+        </w:rPr>
+        <w:t>Free Culture: How Big Media Uses Technology and the Law to Lock Down Culture and Control Creativity</w:t>
+      </w:r>
+      <w:r>
+        <w:t xml:space="preserve">. New York: Penguin Press, 2004. Disponível em: </w:t>
+      </w:r>
+      <w:hyperlink r:id="rId11" w:tgtFrame="_new" w:history="1">
         <w:r>
           <w:rPr>
             <w:rStyle w:val="Hyperlink"/>
-            <w:rFonts w:eastAsia="Times New Roman" w:cs="Times New Roman"/>
           </w:rPr>
-          <w:t>https://periodicos.ufsc</w:t>
+          <w:t>https://ia601406.us.archive.org/18/items/free_culture/freeculture.pdf</w:t>
         </w:r>
+      </w:hyperlink>
+      <w:r>
+        <w:t>. Acesso em: 09 set. 2025.</w:t>
+      </w:r>
+    </w:p>
+    <w:p>
+      <w:pPr>
+        <w:pStyle w:val="NormalWeb"/>
+      </w:pPr>
+      <w:r>
+        <w:rPr>
+          <w:rStyle w:val="Forte"/>
+        </w:rPr>
+        <w:t>MOSSOFF, Adam.</w:t>
+      </w:r>
+      <w:r>
+        <w:t xml:space="preserve"> A Brief History of Software Patents (and Why They're Valid). </w:t>
+      </w:r>
+      <w:r>
+        <w:rPr>
+          <w:rStyle w:val="nfase"/>
+          <w:rFonts w:eastAsia="Droid Sans Fallback"/>
+        </w:rPr>
+        <w:t>Arizona Law Review Syllabus</w:t>
+      </w:r>
+      <w:r>
+        <w:t xml:space="preserve">, v. 56, p. 62–77, 2014. Série: George Mason Law &amp; Economics Research Paper No. 14-41. Disponível em: </w:t>
+      </w:r>
+      <w:hyperlink r:id="rId12" w:tgtFrame="_new" w:history="1">
         <w:r>
           <w:rPr>
             <w:rStyle w:val="Hyperlink"/>
-            <w:rFonts w:eastAsia="Times New Roman" w:cs="Times New Roman"/>
-          </w:rPr>
-          <w:t>.</w:t>
-        </w:r>
-        <w:r>
-          <w:rPr>
-            <w:rStyle w:val="Hyperlink"/>
-            <w:rFonts w:eastAsia="Times New Roman" w:cs="Times New Roman"/>
-          </w:rPr>
-          <w:t>br/index.php/adm/article/view/XXXXX</w:t>
-        </w:r>
-      </w:hyperlink>
-      <w:r>
-        <w:rPr>
-          <w:rFonts w:eastAsia="Times New Roman" w:cs="Times New Roman"/>
-        </w:rPr>
-        <w:t xml:space="preserve">. </w:t>
-      </w:r>
-      <w:r>
-        <w:rPr>
-          <w:rFonts w:eastAsia="Times New Roman" w:cs="Times New Roman"/>
-          <w:lang w:val="en-US"/>
-        </w:rPr>
-        <w:t>Acesso em: 05 set. 2025.</w:t>
-      </w:r>
-      <w:r>
-        <w:rPr>
-          <w:rFonts w:eastAsia="Times New Roman" w:cs="Times New Roman"/>
-          <w:lang w:val="en-US"/>
-        </w:rPr>
-        <w:tab/>
-      </w:r>
-    </w:p>
-    <w:p>
-      <w:pPr>
-        <w:spacing w:before="240" w:after="240"/>
-        <w:rPr>
-          <w:rFonts w:eastAsia="Times New Roman" w:cs="Times New Roman"/>
-        </w:rPr>
-      </w:pPr>
-      <w:r>
-        <w:rPr>
-          <w:rFonts w:eastAsia="Times New Roman" w:cs="Times New Roman"/>
-          <w:lang w:val="en-US"/>
-        </w:rPr>
-        <w:t xml:space="preserve">MOSSOFF, Adam. </w:t>
-      </w:r>
-      <w:r>
-        <w:rPr>
-          <w:rFonts w:eastAsia="Times New Roman" w:cs="Times New Roman"/>
-          <w:i/>
-          <w:iCs/>
-          <w:lang w:val="en-US"/>
-        </w:rPr>
-        <w:t>A Brief History of Software Patents (and Why They're Valid)</w:t>
-      </w:r>
-      <w:r>
-        <w:rPr>
-          <w:rFonts w:eastAsia="Times New Roman" w:cs="Times New Roman"/>
-          <w:lang w:val="en-US"/>
-        </w:rPr>
-        <w:t xml:space="preserve">. Arizona Law Review Syllabus, v. 56, p. 62–77, 2014. Série: George Mason Law &amp; Economics Research Paper No. 14-41. </w:t>
-      </w:r>
-      <w:r>
-        <w:rPr>
-          <w:rFonts w:eastAsia="Times New Roman" w:cs="Times New Roman"/>
-        </w:rPr>
-        <w:t>Disponível em:</w:t>
-      </w:r>
-      <w:r>
-        <w:rPr>
-          <w:rFonts w:eastAsia="Times New Roman" w:cs="Times New Roman"/>
-        </w:rPr>
-        <w:t xml:space="preserve"> </w:t>
-      </w:r>
-      <w:hyperlink r:id="rId12" w:history="1">
-        <w:r>
-          <w:rPr>
-            <w:rStyle w:val="Hyperlink"/>
-            <w:rFonts w:eastAsia="Times New Roman" w:cs="Times New Roman"/>
           </w:rPr>
           <w:t>https://papers.ssrn.com/sol3/papers.cfm?abstract_id=2477462</w:t>
         </w:r>
       </w:hyperlink>
       <w:r>
-        <w:rPr>
-          <w:rFonts w:eastAsia="Times New Roman" w:cs="Times New Roman"/>
-        </w:rPr>
-        <w:t>. Acesso em: 0</w:t>
-      </w:r>
-      <w:r>
-        <w:rPr>
-          <w:rFonts w:eastAsia="Times New Roman" w:cs="Times New Roman"/>
-        </w:rPr>
-        <w:t>9</w:t>
-      </w:r>
-      <w:r>
-        <w:rPr>
-          <w:rFonts w:eastAsia="Times New Roman" w:cs="Times New Roman"/>
-        </w:rPr>
-        <w:t xml:space="preserve"> set. 2025</w:t>
-      </w:r>
-    </w:p>
-    <w:p>
-      <w:pPr>
-        <w:spacing w:before="240" w:after="240"/>
-      </w:pPr>
-      <w:r>
-        <w:rPr>
-          <w:rFonts w:eastAsia="Times New Roman" w:cs="Times New Roman"/>
-          <w:lang w:val="en-US"/>
-        </w:rPr>
-        <w:t xml:space="preserve">OECD. </w:t>
-      </w:r>
-      <w:r>
-        <w:rPr>
-          <w:rFonts w:eastAsia="Times New Roman" w:cs="Times New Roman"/>
-          <w:i/>
-          <w:iCs/>
-          <w:lang w:val="en-US"/>
-        </w:rPr>
-        <w:t>The Digitalisation of Science, Technology and Innovation</w:t>
-      </w:r>
-      <w:r>
-        <w:rPr>
-          <w:rFonts w:eastAsia="Times New Roman" w:cs="Times New Roman"/>
-          <w:lang w:val="en-US"/>
-        </w:rPr>
-        <w:t xml:space="preserve">. </w:t>
-      </w:r>
-      <w:r>
-        <w:rPr>
-          <w:rFonts w:eastAsia="Times New Roman" w:cs="Times New Roman"/>
-        </w:rPr>
-        <w:t xml:space="preserve">Paris: OECD Publishing, 2020. Disponível em: </w:t>
-      </w:r>
-      <w:hyperlink r:id="rId13">
+        <w:t>. Acesso em: 09 set. 2025.</w:t>
+      </w:r>
+    </w:p>
+    <w:p>
+      <w:pPr>
+        <w:pStyle w:val="NormalWeb"/>
+      </w:pPr>
+      <w:r>
+        <w:rPr>
+          <w:rStyle w:val="Forte"/>
+        </w:rPr>
+        <w:t>OECD.</w:t>
+      </w:r>
+      <w:r>
+        <w:t xml:space="preserve"> The Digitalisation of Science, Technology and Innovation. Paris: OECD Publishing, 2020. Disponível em: </w:t>
+      </w:r>
+      <w:hyperlink r:id="rId13" w:tgtFrame="_new" w:history="1">
         <w:r>
           <w:rPr>
             <w:rStyle w:val="Hyperlink"/>
-            <w:rFonts w:eastAsia="Times New Roman" w:cs="Times New Roman"/>
           </w:rPr>
-          <w:t>https://d</w:t>
+          <w:t>https://doi.org/10.1787/b9e4a2c0-en</w:t>
         </w:r>
+      </w:hyperlink>
+      <w:r>
+        <w:t>. Acesso em: 09 set. 2025.</w:t>
+      </w:r>
+    </w:p>
+    <w:p>
+      <w:pPr>
+        <w:pStyle w:val="NormalWeb"/>
+      </w:pPr>
+      <w:r>
+        <w:rPr>
+          <w:rStyle w:val="Forte"/>
+        </w:rPr>
+        <w:t>SCACCHI, Walt.</w:t>
+      </w:r>
+      <w:r>
+        <w:t xml:space="preserve"> Understanding the Role of Open Source Software in the Software Industry. </w:t>
+      </w:r>
+      <w:r>
+        <w:rPr>
+          <w:rStyle w:val="nfase"/>
+          <w:rFonts w:eastAsia="Droid Sans Fallback"/>
+        </w:rPr>
+        <w:t>Proceedings of the 29th International Conference on Software Engineering (ICSE)</w:t>
+      </w:r>
+      <w:r>
+        <w:t xml:space="preserve">, 2007, p. 26-31. Disponível em: </w:t>
+      </w:r>
+      <w:hyperlink r:id="rId14" w:tgtFrame="_new" w:history="1">
         <w:r>
           <w:rPr>
             <w:rStyle w:val="Hyperlink"/>
-            <w:rFonts w:eastAsia="Times New Roman" w:cs="Times New Roman"/>
           </w:rPr>
-          <w:t>o</w:t>
+          <w:t>https://d1wqtxts1xzle7.cloudfront.net/42584127/pxc3902132-libre.pdf?1455217952=&amp;response-content-disposition=inline%3B+filename%3DOpen_Source_Software_vs_Proprietary_Soft.pdf&amp;Expires=1757517106&amp;Signature=f~zrKNbKwGoCJRdQyztjoLl0YYzcOF7xqDWZk5LtXXbSA1Co2f6t36Zp8SHgtEknz3xiK95Z2x4lbIrItdCtU2bEcKCMBwR92qIaolnxE8RvAxsmVE-QmSSEjTXmW1A2qliSLfPgv4FyjH0yJxjfiRppoI24~4JNaJVzLJAsrfSAZgwn2C107Wq7VXyAvAn5152e2hUV-6nHBtrEm6Mx0AQoZy21pQBdhh38lK76i-7bHm1wLa5XcrQYwrj1EQ-1rsRbYh8MOosCAm-zfua12SRzQJM8VeoalfXiSOKb01ZOkYX5Tz3g1~LUQS3G4RjcEZQLsN4hIdw3oDjcA0Q8bg__&amp;Key-Pair-Id=APKAJLOHF5GGSLRBV4ZA</w:t>
         </w:r>
+      </w:hyperlink>
+      <w:r>
+        <w:t>. Acesso em: 10 set. 2025.</w:t>
+      </w:r>
+    </w:p>
+    <w:p>
+      <w:pPr>
+        <w:pStyle w:val="NormalWeb"/>
+      </w:pPr>
+      <w:r>
+        <w:rPr>
+          <w:rStyle w:val="Forte"/>
+        </w:rPr>
+        <w:t>SOUZA, Maria; PEREIRA, João.</w:t>
+      </w:r>
+      <w:r>
+        <w:t xml:space="preserve"> Software livre e seus impactos na gestão pública. </w:t>
+      </w:r>
+      <w:r>
+        <w:rPr>
+          <w:rStyle w:val="nfase"/>
+          <w:rFonts w:eastAsia="Droid Sans Fallback"/>
+        </w:rPr>
+        <w:t>Revista Brasileira de Políticas Digitais</w:t>
+      </w:r>
+      <w:r>
+        <w:t>, v. 4, n. 1, p. 77-90, 2021. Disponível em: https://seer.ufrgs.br/rbpd/article/view/37062. Acesso em: 05 set. 2025.</w:t>
+      </w:r>
+    </w:p>
+    <w:p>
+      <w:pPr>
+        <w:pStyle w:val="NormalWeb"/>
+      </w:pPr>
+      <w:r>
+        <w:rPr>
+          <w:rStyle w:val="Forte"/>
+        </w:rPr>
+        <w:t>VON HIPPEL, Eric; VON KROGH, Georg.</w:t>
+      </w:r>
+      <w:r>
+        <w:t xml:space="preserve"> Open source software and the “private-collective” innovation model: issues for organization science. </w:t>
+      </w:r>
+      <w:r>
+        <w:rPr>
+          <w:rStyle w:val="nfase"/>
+          <w:rFonts w:eastAsia="Droid Sans Fallback"/>
+        </w:rPr>
+        <w:t>Organization Science</w:t>
+      </w:r>
+      <w:r>
+        <w:t xml:space="preserve">, v. 14, n. 2, p. 209-223, 2003. Disponível em: </w:t>
+      </w:r>
+      <w:hyperlink r:id="rId15" w:tgtFrame="_new" w:history="1">
         <w:r>
           <w:rPr>
             <w:rStyle w:val="Hyperlink"/>
-            <w:rFonts w:eastAsia="Times New Roman" w:cs="Times New Roman"/>
           </w:rPr>
-          <w:t>i.org/10.1787/b9e4a</w:t>
-        </w:r>
-        <w:r>
-          <w:rPr>
-            <w:rStyle w:val="Hyperlink"/>
-            <w:rFonts w:eastAsia="Times New Roman" w:cs="Times New Roman"/>
-          </w:rPr>
-          <w:t>2</w:t>
-        </w:r>
-        <w:r>
-          <w:rPr>
-            <w:rStyle w:val="Hyperlink"/>
-            <w:rFonts w:eastAsia="Times New Roman" w:cs="Times New Roman"/>
-          </w:rPr>
-          <w:t>c0-en</w:t>
+          <w:t>https://pubsonline.informs.org/doi/10.1287/orsc.14.2.209.14992</w:t>
         </w:r>
       </w:hyperlink>
       <w:r>
-        <w:rPr>
-          <w:rFonts w:eastAsia="Times New Roman" w:cs="Times New Roman"/>
-        </w:rPr>
-        <w:t>. Acesso em: 0</w:t>
-      </w:r>
-      <w:r>
-        <w:rPr>
-          <w:rFonts w:eastAsia="Times New Roman" w:cs="Times New Roman"/>
-        </w:rPr>
-        <w:t>9</w:t>
-      </w:r>
-      <w:r>
-        <w:rPr>
-          <w:rFonts w:eastAsia="Times New Roman" w:cs="Times New Roman"/>
-        </w:rPr>
-        <w:t xml:space="preserve"> set. 2025.</w:t>
-      </w:r>
-    </w:p>
-    <w:p>
-      <w:pPr>
-        <w:spacing w:before="240" w:after="240"/>
-      </w:pPr>
-      <w:r>
-        <w:rPr>
-          <w:rFonts w:eastAsia="Times New Roman" w:cs="Times New Roman"/>
-        </w:rPr>
-        <w:t xml:space="preserve">SOARES, Ricardo. Aspectos jurídicos do licenciamento de software. </w:t>
-      </w:r>
-      <w:r>
-        <w:rPr>
-          <w:rFonts w:eastAsia="Times New Roman" w:cs="Times New Roman"/>
-          <w:i/>
-          <w:iCs/>
-        </w:rPr>
-        <w:t>Revista de Direito e Tecnologia</w:t>
-      </w:r>
-      <w:r>
-        <w:rPr>
-          <w:rFonts w:eastAsia="Times New Roman" w:cs="Times New Roman"/>
-        </w:rPr>
-        <w:t xml:space="preserve">, v. 12, n. 1, p. 101-118, 2020. Disponível em: </w:t>
-      </w:r>
-      <w:hyperlink r:id="rId14">
-        <w:r>
-          <w:rPr>
-            <w:rStyle w:val="Hyperlink"/>
-            <w:rFonts w:eastAsia="Times New Roman" w:cs="Times New Roman"/>
-          </w:rPr>
-          <w:t>https://revistas.unb.br/index.php/direitoetecnologia/article/view/XXXXX</w:t>
-        </w:r>
-      </w:hyperlink>
-      <w:r>
-        <w:rPr>
-          <w:rFonts w:eastAsia="Times New Roman" w:cs="Times New Roman"/>
-        </w:rPr>
         <w:t>. Acesso em: 05 set. 2025.</w:t>
       </w:r>
-    </w:p>
-    <w:p>
-      <w:pPr>
-        <w:spacing w:before="240" w:after="240"/>
-        <w:rPr>
-          <w:lang w:val="en-US"/>
-        </w:rPr>
-      </w:pPr>
-      <w:r>
-        <w:rPr>
-          <w:rFonts w:eastAsia="Times New Roman" w:cs="Times New Roman"/>
-        </w:rPr>
-        <w:t xml:space="preserve">SOUZA, Maria; PEREIRA, João. Software livre e seus impactos na gestão pública. </w:t>
-      </w:r>
-      <w:r>
-        <w:rPr>
-          <w:rFonts w:eastAsia="Times New Roman" w:cs="Times New Roman"/>
-          <w:i/>
-          <w:iCs/>
-        </w:rPr>
-        <w:t xml:space="preserve">Revista </w:t>
-      </w:r>
-      <w:r>
-        <w:rPr>
-          <w:rFonts w:eastAsia="Times New Roman" w:cs="Times New Roman"/>
-          <w:i/>
-          <w:iCs/>
-        </w:rPr>
-        <w:lastRenderedPageBreak/>
-        <w:t>Brasileira de Políticas Digitais</w:t>
-      </w:r>
-      <w:r>
-        <w:rPr>
-          <w:rFonts w:eastAsia="Times New Roman" w:cs="Times New Roman"/>
-        </w:rPr>
-        <w:t xml:space="preserve">, v. 4, n. 1, p. 77-90, 2021. Disponível em: </w:t>
-      </w:r>
-      <w:hyperlink r:id="rId15">
-        <w:r>
-          <w:rPr>
-            <w:rStyle w:val="Hyperlink"/>
-            <w:rFonts w:eastAsia="Times New Roman" w:cs="Times New Roman"/>
-          </w:rPr>
-          <w:t>https://seer.ufrgs.br/rbpd/article/view/XXXXX</w:t>
-        </w:r>
-      </w:hyperlink>
-      <w:r>
-        <w:rPr>
-          <w:rFonts w:eastAsia="Times New Roman" w:cs="Times New Roman"/>
-        </w:rPr>
-        <w:t xml:space="preserve">. </w:t>
-      </w:r>
-      <w:r>
-        <w:rPr>
-          <w:rFonts w:eastAsia="Times New Roman" w:cs="Times New Roman"/>
-          <w:lang w:val="en-US"/>
-        </w:rPr>
-        <w:t>Acesso em: 05 set. 2025.</w:t>
-      </w:r>
-    </w:p>
-    <w:p>
-      <w:pPr>
-        <w:spacing w:before="240" w:after="240"/>
-        <w:rPr>
-          <w:lang w:val="en-US"/>
-        </w:rPr>
-      </w:pPr>
-      <w:r>
-        <w:rPr>
-          <w:rFonts w:eastAsia="Times New Roman" w:cs="Times New Roman"/>
-          <w:lang w:val="en-US"/>
-        </w:rPr>
-        <w:t xml:space="preserve">UNESCO. </w:t>
-      </w:r>
-      <w:r>
-        <w:rPr>
-          <w:rFonts w:eastAsia="Times New Roman" w:cs="Times New Roman"/>
-          <w:i/>
-          <w:iCs/>
-          <w:lang w:val="en-US"/>
-        </w:rPr>
-        <w:t>UNESCO Free and Open Source Software Portal</w:t>
-      </w:r>
-      <w:r>
-        <w:rPr>
-          <w:rFonts w:eastAsia="Times New Roman" w:cs="Times New Roman"/>
-          <w:lang w:val="en-US"/>
-        </w:rPr>
-        <w:t xml:space="preserve">. </w:t>
-      </w:r>
-      <w:r>
-        <w:rPr>
-          <w:rFonts w:eastAsia="Times New Roman" w:cs="Times New Roman"/>
-        </w:rPr>
-        <w:t xml:space="preserve">Paris: UNESCO, 2017. Disponível em: </w:t>
-      </w:r>
-      <w:hyperlink r:id="rId16">
-        <w:r>
-          <w:rPr>
-            <w:rStyle w:val="Hyperlink"/>
-            <w:rFonts w:eastAsia="Times New Roman" w:cs="Times New Roman"/>
-          </w:rPr>
-          <w:t>https://unesdoc</w:t>
-        </w:r>
-        <w:r>
-          <w:rPr>
-            <w:rStyle w:val="Hyperlink"/>
-            <w:rFonts w:eastAsia="Times New Roman" w:cs="Times New Roman"/>
-          </w:rPr>
-          <w:t>.</w:t>
-        </w:r>
-        <w:r>
-          <w:rPr>
-            <w:rStyle w:val="Hyperlink"/>
-            <w:rFonts w:eastAsia="Times New Roman" w:cs="Times New Roman"/>
-          </w:rPr>
-          <w:t>u</w:t>
-        </w:r>
-        <w:r>
-          <w:rPr>
-            <w:rStyle w:val="Hyperlink"/>
-            <w:rFonts w:eastAsia="Times New Roman" w:cs="Times New Roman"/>
-          </w:rPr>
-          <w:t>nesco.org/ark:/48223/pf0000247156</w:t>
-        </w:r>
-      </w:hyperlink>
-      <w:r>
-        <w:rPr>
-          <w:rFonts w:eastAsia="Times New Roman" w:cs="Times New Roman"/>
-        </w:rPr>
-        <w:t xml:space="preserve">. </w:t>
-      </w:r>
-      <w:r>
-        <w:rPr>
-          <w:rFonts w:eastAsia="Times New Roman" w:cs="Times New Roman"/>
-          <w:lang w:val="en-US"/>
-        </w:rPr>
-        <w:t>Acesso em: 0</w:t>
-      </w:r>
-      <w:r>
-        <w:rPr>
-          <w:rFonts w:eastAsia="Times New Roman" w:cs="Times New Roman"/>
-          <w:lang w:val="en-US"/>
-        </w:rPr>
-        <w:t>9</w:t>
-      </w:r>
-      <w:r>
-        <w:rPr>
-          <w:rFonts w:eastAsia="Times New Roman" w:cs="Times New Roman"/>
-          <w:lang w:val="en-US"/>
-        </w:rPr>
-        <w:t xml:space="preserve"> set. 2025.</w:t>
-      </w:r>
-      <w:r>
-        <w:rPr>
-          <w:lang w:val="en-US"/>
-        </w:rPr>
-        <w:t xml:space="preserve"> </w:t>
-      </w:r>
-    </w:p>
-    <w:p>
-      <w:pPr>
-        <w:spacing w:line="240" w:lineRule="auto"/>
-        <w:rPr>
-          <w:rFonts w:eastAsia="Times New Roman" w:cs="Times New Roman"/>
-        </w:rPr>
-      </w:pPr>
     </w:p>
     <w:p>
       <w:pPr>
@@ -2224,7 +1934,7 @@
 </file>
 
 <file path=word/endnotes.xml><?xml version="1.0" encoding="utf-8"?>
-<w:endnotes xmlns:wpc="http://schemas.microsoft.com/office/word/2010/wordprocessingCanvas" xmlns:cx="http://schemas.microsoft.com/office/drawing/2014/chartex" xmlns:cx1="http://schemas.microsoft.com/office/drawing/2015/9/8/chartex" xmlns:cx2="http://schemas.microsoft.com/office/drawing/2015/10/21/chartex" xmlns:cx3="http://schemas.microsoft.com/office/drawing/2016/5/9/chartex" xmlns:cx4="http://schemas.microsoft.com/office/drawing/2016/5/10/chartex" xmlns:cx5="http://schemas.microsoft.com/office/drawing/2016/5/11/chartex" xmlns:cx6="http://schemas.microsoft.com/office/drawing/2016/5/12/chartex" xmlns:cx7="http://schemas.microsoft.com/office/drawing/2016/5/13/chartex" xmlns:cx8="http://schemas.microsoft.com/office/drawing/2016/5/14/chartex" xmlns:mc="http://schemas.openxmlformats.org/markup-compatibility/2006" xmlns:aink="http://schemas.microsoft.com/office/drawing/2016/ink" xmlns:am3d="http://schemas.microsoft.com/office/drawing/2017/model3d" xmlns:o="urn:schemas-microsoft-com:office:office" xmlns:r="http://schemas.openxmlformats.org/officeDocument/2006/relationships" xmlns:m="http://schemas.openxmlformats.org/officeDocument/2006/math" xmlns:v="urn:schemas-microsoft-com:vml" xmlns:wp14="http://schemas.microsoft.com/office/word/2010/wordprocessingDrawing" xmlns:wp="http://schemas.openxmlformats.org/drawingml/2006/wordprocessingDrawing" xmlns:w10="urn:schemas-microsoft-com:office:word" xmlns:w="http://schemas.openxmlformats.org/wordprocessingml/2006/main" xmlns:w14="http://schemas.microsoft.com/office/word/2010/wordml" xmlns:w15="http://schemas.microsoft.com/office/word/2012/wordml" xmlns:w16cex="http://schemas.microsoft.com/office/word/2018/wordml/cex" xmlns:w16cid="http://schemas.microsoft.com/office/word/2016/wordml/cid" xmlns:w16="http://schemas.microsoft.com/office/word/2018/wordml" xmlns:w16sdtdh="http://schemas.microsoft.com/office/word/2020/wordml/sdtdatahash" xmlns:w16se="http://schemas.microsoft.com/office/word/2015/wordml/symex" xmlns:wpg="http://schemas.microsoft.com/office/word/2010/wordprocessingGroup" xmlns:wpi="http://schemas.microsoft.com/office/word/2010/wordprocessingInk" xmlns:wne="http://schemas.microsoft.com/office/word/2006/wordml" xmlns:wps="http://schemas.microsoft.com/office/word/2010/wordprocessingShape" mc:Ignorable="w14 w15 w16se w16cid w16 w16cex w16sdtdh wp14">
+<w:endnotes xmlns:wpc="http://schemas.microsoft.com/office/word/2010/wordprocessingCanvas" xmlns:cx="http://schemas.microsoft.com/office/drawing/2014/chartex" xmlns:cx1="http://schemas.microsoft.com/office/drawing/2015/9/8/chartex" xmlns:mc="http://schemas.openxmlformats.org/markup-compatibility/2006" xmlns:o="urn:schemas-microsoft-com:office:office" xmlns:r="http://schemas.openxmlformats.org/officeDocument/2006/relationships" xmlns:m="http://schemas.openxmlformats.org/officeDocument/2006/math" xmlns:v="urn:schemas-microsoft-com:vml" xmlns:wp14="http://schemas.microsoft.com/office/word/2010/wordprocessingDrawing" xmlns:wp="http://schemas.openxmlformats.org/drawingml/2006/wordprocessingDrawing" xmlns:w10="urn:schemas-microsoft-com:office:word" xmlns:w="http://schemas.openxmlformats.org/wordprocessingml/2006/main" xmlns:w14="http://schemas.microsoft.com/office/word/2010/wordml" xmlns:w15="http://schemas.microsoft.com/office/word/2012/wordml" xmlns:w16se="http://schemas.microsoft.com/office/word/2015/wordml/symex" xmlns:wpg="http://schemas.microsoft.com/office/word/2010/wordprocessingGroup" xmlns:wpi="http://schemas.microsoft.com/office/word/2010/wordprocessingInk" xmlns:wne="http://schemas.microsoft.com/office/word/2006/wordml" xmlns:wps="http://schemas.microsoft.com/office/word/2010/wordprocessingShape" mc:Ignorable="w14 w15 w16se wp14">
   <w:endnote w:type="separator" w:id="-1">
     <w:p>
       <w:pPr>
@@ -2249,7 +1959,7 @@
 </file>
 
 <file path=word/footnotes.xml><?xml version="1.0" encoding="utf-8"?>
-<w:footnotes xmlns:wpc="http://schemas.microsoft.com/office/word/2010/wordprocessingCanvas" xmlns:cx="http://schemas.microsoft.com/office/drawing/2014/chartex" xmlns:cx1="http://schemas.microsoft.com/office/drawing/2015/9/8/chartex" xmlns:cx2="http://schemas.microsoft.com/office/drawing/2015/10/21/chartex" xmlns:cx3="http://schemas.microsoft.com/office/drawing/2016/5/9/chartex" xmlns:cx4="http://schemas.microsoft.com/office/drawing/2016/5/10/chartex" xmlns:cx5="http://schemas.microsoft.com/office/drawing/2016/5/11/chartex" xmlns:cx6="http://schemas.microsoft.com/office/drawing/2016/5/12/chartex" xmlns:cx7="http://schemas.microsoft.com/office/drawing/2016/5/13/chartex" xmlns:cx8="http://schemas.microsoft.com/office/drawing/2016/5/14/chartex" xmlns:mc="http://schemas.openxmlformats.org/markup-compatibility/2006" xmlns:aink="http://schemas.microsoft.com/office/drawing/2016/ink" xmlns:am3d="http://schemas.microsoft.com/office/drawing/2017/model3d" xmlns:o="urn:schemas-microsoft-com:office:office" xmlns:r="http://schemas.openxmlformats.org/officeDocument/2006/relationships" xmlns:m="http://schemas.openxmlformats.org/officeDocument/2006/math" xmlns:v="urn:schemas-microsoft-com:vml" xmlns:wp14="http://schemas.microsoft.com/office/word/2010/wordprocessingDrawing" xmlns:wp="http://schemas.openxmlformats.org/drawingml/2006/wordprocessingDrawing" xmlns:w10="urn:schemas-microsoft-com:office:word" xmlns:w="http://schemas.openxmlformats.org/wordprocessingml/2006/main" xmlns:w14="http://schemas.microsoft.com/office/word/2010/wordml" xmlns:w15="http://schemas.microsoft.com/office/word/2012/wordml" xmlns:w16cex="http://schemas.microsoft.com/office/word/2018/wordml/cex" xmlns:w16cid="http://schemas.microsoft.com/office/word/2016/wordml/cid" xmlns:w16="http://schemas.microsoft.com/office/word/2018/wordml" xmlns:w16sdtdh="http://schemas.microsoft.com/office/word/2020/wordml/sdtdatahash" xmlns:w16se="http://schemas.microsoft.com/office/word/2015/wordml/symex" xmlns:wpg="http://schemas.microsoft.com/office/word/2010/wordprocessingGroup" xmlns:wpi="http://schemas.microsoft.com/office/word/2010/wordprocessingInk" xmlns:wne="http://schemas.microsoft.com/office/word/2006/wordml" xmlns:wps="http://schemas.microsoft.com/office/word/2010/wordprocessingShape" mc:Ignorable="w14 w15 w16se w16cid w16 w16cex w16sdtdh wp14">
+<w:footnotes xmlns:wpc="http://schemas.microsoft.com/office/word/2010/wordprocessingCanvas" xmlns:cx="http://schemas.microsoft.com/office/drawing/2014/chartex" xmlns:cx1="http://schemas.microsoft.com/office/drawing/2015/9/8/chartex" xmlns:mc="http://schemas.openxmlformats.org/markup-compatibility/2006" xmlns:o="urn:schemas-microsoft-com:office:office" xmlns:r="http://schemas.openxmlformats.org/officeDocument/2006/relationships" xmlns:m="http://schemas.openxmlformats.org/officeDocument/2006/math" xmlns:v="urn:schemas-microsoft-com:vml" xmlns:wp14="http://schemas.microsoft.com/office/word/2010/wordprocessingDrawing" xmlns:wp="http://schemas.openxmlformats.org/drawingml/2006/wordprocessingDrawing" xmlns:w10="urn:schemas-microsoft-com:office:word" xmlns:w="http://schemas.openxmlformats.org/wordprocessingml/2006/main" xmlns:w14="http://schemas.microsoft.com/office/word/2010/wordml" xmlns:w15="http://schemas.microsoft.com/office/word/2012/wordml" xmlns:w16se="http://schemas.microsoft.com/office/word/2015/wordml/symex" xmlns:wpg="http://schemas.microsoft.com/office/word/2010/wordprocessingGroup" xmlns:wpi="http://schemas.microsoft.com/office/word/2010/wordprocessingInk" xmlns:wne="http://schemas.microsoft.com/office/word/2006/wordml" xmlns:wps="http://schemas.microsoft.com/office/word/2010/wordprocessingShape" mc:Ignorable="w14 w15 w16se wp14">
   <w:footnote w:type="separator" w:id="-1">
     <w:p>
       <w:r>
@@ -2285,7 +1995,7 @@
 </file>
 
 <file path=word/numbering.xml><?xml version="1.0" encoding="utf-8"?>
-<w:numbering xmlns:wpc="http://schemas.microsoft.com/office/word/2010/wordprocessingCanvas" xmlns:cx="http://schemas.microsoft.com/office/drawing/2014/chartex" xmlns:cx1="http://schemas.microsoft.com/office/drawing/2015/9/8/chartex" xmlns:cx2="http://schemas.microsoft.com/office/drawing/2015/10/21/chartex" xmlns:cx3="http://schemas.microsoft.com/office/drawing/2016/5/9/chartex" xmlns:cx4="http://schemas.microsoft.com/office/drawing/2016/5/10/chartex" xmlns:cx5="http://schemas.microsoft.com/office/drawing/2016/5/11/chartex" xmlns:cx6="http://schemas.microsoft.com/office/drawing/2016/5/12/chartex" xmlns:cx7="http://schemas.microsoft.com/office/drawing/2016/5/13/chartex" xmlns:cx8="http://schemas.microsoft.com/office/drawing/2016/5/14/chartex" xmlns:mc="http://schemas.openxmlformats.org/markup-compatibility/2006" xmlns:aink="http://schemas.microsoft.com/office/drawing/2016/ink" xmlns:am3d="http://schemas.microsoft.com/office/drawing/2017/model3d" xmlns:o="urn:schemas-microsoft-com:office:office" xmlns:r="http://schemas.openxmlformats.org/officeDocument/2006/relationships" xmlns:m="http://schemas.openxmlformats.org/officeDocument/2006/math" xmlns:v="urn:schemas-microsoft-com:vml" xmlns:wp14="http://schemas.microsoft.com/office/word/2010/wordprocessingDrawing" xmlns:wp="http://schemas.openxmlformats.org/drawingml/2006/wordprocessingDrawing" xmlns:w10="urn:schemas-microsoft-com:office:word" xmlns:w="http://schemas.openxmlformats.org/wordprocessingml/2006/main" xmlns:w14="http://schemas.microsoft.com/office/word/2010/wordml" xmlns:w15="http://schemas.microsoft.com/office/word/2012/wordml" xmlns:w16cex="http://schemas.microsoft.com/office/word/2018/wordml/cex" xmlns:w16cid="http://schemas.microsoft.com/office/word/2016/wordml/cid" xmlns:w16="http://schemas.microsoft.com/office/word/2018/wordml" xmlns:w16sdtdh="http://schemas.microsoft.com/office/word/2020/wordml/sdtdatahash" xmlns:w16se="http://schemas.microsoft.com/office/word/2015/wordml/symex" xmlns:wpg="http://schemas.microsoft.com/office/word/2010/wordprocessingGroup" xmlns:wpi="http://schemas.microsoft.com/office/word/2010/wordprocessingInk" xmlns:wne="http://schemas.microsoft.com/office/word/2006/wordml" xmlns:wps="http://schemas.microsoft.com/office/word/2010/wordprocessingShape" mc:Ignorable="w14 w15 w16se w16cid w16 w16cex w16sdtdh wp14">
+<w:numbering xmlns:wpc="http://schemas.microsoft.com/office/word/2010/wordprocessingCanvas" xmlns:cx="http://schemas.microsoft.com/office/drawing/2014/chartex" xmlns:cx1="http://schemas.microsoft.com/office/drawing/2015/9/8/chartex" xmlns:mc="http://schemas.openxmlformats.org/markup-compatibility/2006" xmlns:o="urn:schemas-microsoft-com:office:office" xmlns:r="http://schemas.openxmlformats.org/officeDocument/2006/relationships" xmlns:m="http://schemas.openxmlformats.org/officeDocument/2006/math" xmlns:v="urn:schemas-microsoft-com:vml" xmlns:wp14="http://schemas.microsoft.com/office/word/2010/wordprocessingDrawing" xmlns:wp="http://schemas.openxmlformats.org/drawingml/2006/wordprocessingDrawing" xmlns:w10="urn:schemas-microsoft-com:office:word" xmlns:w="http://schemas.openxmlformats.org/wordprocessingml/2006/main" xmlns:w14="http://schemas.microsoft.com/office/word/2010/wordml" xmlns:w15="http://schemas.microsoft.com/office/word/2012/wordml" xmlns:w16se="http://schemas.microsoft.com/office/word/2015/wordml/symex" xmlns:wpg="http://schemas.microsoft.com/office/word/2010/wordprocessingGroup" xmlns:wpi="http://schemas.microsoft.com/office/word/2010/wordprocessingInk" xmlns:wne="http://schemas.microsoft.com/office/word/2006/wordml" xmlns:wps="http://schemas.microsoft.com/office/word/2010/wordprocessingShape" mc:Ignorable="w14 w15 w16se wp14">
   <w:abstractNum w:abstractNumId="0" w15:restartNumberingAfterBreak="0">
     <w:nsid w:val="067E38A1"/>
     <w:multiLevelType w:val="hybridMultilevel"/>
@@ -2406,7 +2116,7 @@
 </file>
 
 <file path=word/styles.xml><?xml version="1.0" encoding="utf-8"?>
-<w:styles xmlns:mc="http://schemas.openxmlformats.org/markup-compatibility/2006" xmlns:r="http://schemas.openxmlformats.org/officeDocument/2006/relationships" xmlns:w="http://schemas.openxmlformats.org/wordprocessingml/2006/main" xmlns:w14="http://schemas.microsoft.com/office/word/2010/wordml" xmlns:w15="http://schemas.microsoft.com/office/word/2012/wordml" xmlns:w16cex="http://schemas.microsoft.com/office/word/2018/wordml/cex" xmlns:w16cid="http://schemas.microsoft.com/office/word/2016/wordml/cid" xmlns:w16="http://schemas.microsoft.com/office/word/2018/wordml" xmlns:w16sdtdh="http://schemas.microsoft.com/office/word/2020/wordml/sdtdatahash" xmlns:w16se="http://schemas.microsoft.com/office/word/2015/wordml/symex" mc:Ignorable="w14 w15 w16se w16cid w16 w16cex w16sdtdh">
+<w:styles xmlns:mc="http://schemas.openxmlformats.org/markup-compatibility/2006" xmlns:r="http://schemas.openxmlformats.org/officeDocument/2006/relationships" xmlns:w="http://schemas.openxmlformats.org/wordprocessingml/2006/main" xmlns:w14="http://schemas.microsoft.com/office/word/2010/wordml" xmlns:w15="http://schemas.microsoft.com/office/word/2012/wordml" xmlns:w16se="http://schemas.microsoft.com/office/word/2015/wordml/symex" mc:Ignorable="w14 w15 w16se">
   <w:docDefaults>
     <w:rPrDefault>
       <w:rPr>
@@ -2421,7 +2131,7 @@
       </w:pPr>
     </w:pPrDefault>
   </w:docDefaults>
-  <w:latentStyles w:defLockedState="0" w:defUIPriority="99" w:defSemiHidden="0" w:defUnhideWhenUsed="0" w:defQFormat="0" w:count="376">
+  <w:latentStyles w:defLockedState="0" w:defUIPriority="99" w:defSemiHidden="0" w:defUnhideWhenUsed="0" w:defQFormat="0" w:count="371">
     <w:lsdException w:name="Normal" w:uiPriority="0" w:qFormat="1"/>
     <w:lsdException w:name="heading 1" w:uiPriority="9" w:qFormat="1"/>
     <w:lsdException w:name="heading 2" w:semiHidden="1" w:uiPriority="9" w:unhideWhenUsed="1" w:qFormat="1"/>
@@ -2793,11 +2503,6 @@
     <w:lsdException w:name="List Table 5 Dark Accent 6" w:uiPriority="50"/>
     <w:lsdException w:name="List Table 6 Colorful Accent 6" w:uiPriority="51"/>
     <w:lsdException w:name="List Table 7 Colorful Accent 6" w:uiPriority="52"/>
-    <w:lsdException w:name="Mention" w:semiHidden="1" w:unhideWhenUsed="1"/>
-    <w:lsdException w:name="Smart Hyperlink" w:semiHidden="1" w:unhideWhenUsed="1"/>
-    <w:lsdException w:name="Hashtag" w:semiHidden="1" w:unhideWhenUsed="1"/>
-    <w:lsdException w:name="Unresolved Mention" w:semiHidden="1" w:unhideWhenUsed="1"/>
-    <w:lsdException w:name="Smart Link" w:semiHidden="1" w:unhideWhenUsed="1"/>
   </w:latentStyles>
   <w:style w:type="paragraph" w:default="1" w:styleId="Normal">
     <w:name w:val="Normal"/>
@@ -2861,6 +2566,7 @@
   <w:style w:type="character" w:default="1" w:styleId="Fontepargpadro">
     <w:name w:val="Default Paragraph Font"/>
     <w:uiPriority w:val="1"/>
+    <w:semiHidden/>
     <w:unhideWhenUsed/>
   </w:style>
   <w:style w:type="table" w:default="1" w:styleId="Tabelanormal">
@@ -3206,7 +2912,7 @@
       <w:u w:val="single"/>
     </w:rPr>
   </w:style>
-  <w:style w:type="character" w:styleId="MenoPendente">
+  <w:style w:type="character" w:customStyle="1" w:styleId="UnresolvedMention">
     <w:name w:val="Unresolved Mention"/>
     <w:basedOn w:val="Fontepargpadro"/>
     <w:uiPriority w:val="99"/>
@@ -3259,6 +2965,47 @@
     <w:rPr>
       <w:color w:val="800080" w:themeColor="followedHyperlink"/>
       <w:u w:val="single"/>
+    </w:rPr>
+  </w:style>
+  <w:style w:type="character" w:styleId="Forte">
+    <w:name w:val="Strong"/>
+    <w:basedOn w:val="Fontepargpadro"/>
+    <w:uiPriority w:val="22"/>
+    <w:qFormat/>
+    <w:rsid w:val="007C53C6"/>
+    <w:rPr>
+      <w:b/>
+      <w:bCs/>
+    </w:rPr>
+  </w:style>
+  <w:style w:type="character" w:styleId="nfase">
+    <w:name w:val="Emphasis"/>
+    <w:basedOn w:val="Fontepargpadro"/>
+    <w:uiPriority w:val="20"/>
+    <w:qFormat/>
+    <w:rsid w:val="007C53C6"/>
+    <w:rPr>
+      <w:i/>
+      <w:iCs/>
+    </w:rPr>
+  </w:style>
+  <w:style w:type="paragraph" w:styleId="NormalWeb">
+    <w:name w:val="Normal (Web)"/>
+    <w:basedOn w:val="Normal"/>
+    <w:uiPriority w:val="99"/>
+    <w:semiHidden/>
+    <w:unhideWhenUsed/>
+    <w:rsid w:val="00A32710"/>
+    <w:pPr>
+      <w:widowControl/>
+      <w:suppressAutoHyphens w:val="0"/>
+      <w:overflowPunct/>
+      <w:spacing w:before="100" w:beforeAutospacing="1" w:after="100" w:afterAutospacing="1" w:line="240" w:lineRule="auto"/>
+    </w:pPr>
+    <w:rPr>
+      <w:rFonts w:eastAsia="Times New Roman" w:cs="Times New Roman"/>
+      <w:color w:val="auto"/>
+      <w:lang w:eastAsia="pt-BR" w:bidi="ar-SA"/>
     </w:rPr>
   </w:style>
 </w:styles>
@@ -3552,7 +3299,7 @@
 </file>
 
 <file path=customXml/itemProps1.xml><?xml version="1.0" encoding="utf-8"?>
-<ds:datastoreItem xmlns:ds="http://schemas.openxmlformats.org/officeDocument/2006/customXml" ds:itemID="{E2B1DFE8-1BE3-F94E-9D90-EEC6F2AE1411}">
+<ds:datastoreItem xmlns:ds="http://schemas.openxmlformats.org/officeDocument/2006/customXml" ds:itemID="{4D548997-F3F1-4A0B-922B-608253E9960C}">
   <ds:schemaRefs>
     <ds:schemaRef ds:uri="http://schemas.openxmlformats.org/officeDocument/2006/bibliography"/>
   </ds:schemaRefs>

</xml_diff>

<commit_message>
benja arteração no arquivo
</commit_message>
<xml_diff>
--- a/Artigo.docx
+++ b/Artigo.docx
@@ -1,6 +1,6 @@
 
 <file path=word/document.xml><?xml version="1.0" encoding="utf-8"?>
-<w:document xmlns:wpc="http://schemas.microsoft.com/office/word/2010/wordprocessingCanvas" xmlns:cx="http://schemas.microsoft.com/office/drawing/2014/chartex" xmlns:cx1="http://schemas.microsoft.com/office/drawing/2015/9/8/chartex" xmlns:mc="http://schemas.openxmlformats.org/markup-compatibility/2006" xmlns:o="urn:schemas-microsoft-com:office:office" xmlns:r="http://schemas.openxmlformats.org/officeDocument/2006/relationships" xmlns:m="http://schemas.openxmlformats.org/officeDocument/2006/math" xmlns:v="urn:schemas-microsoft-com:vml" xmlns:wp14="http://schemas.microsoft.com/office/word/2010/wordprocessingDrawing" xmlns:wp="http://schemas.openxmlformats.org/drawingml/2006/wordprocessingDrawing" xmlns:w10="urn:schemas-microsoft-com:office:word" xmlns:w="http://schemas.openxmlformats.org/wordprocessingml/2006/main" xmlns:w14="http://schemas.microsoft.com/office/word/2010/wordml" xmlns:w15="http://schemas.microsoft.com/office/word/2012/wordml" xmlns:w16se="http://schemas.microsoft.com/office/word/2015/wordml/symex" xmlns:wpg="http://schemas.microsoft.com/office/word/2010/wordprocessingGroup" xmlns:wpi="http://schemas.microsoft.com/office/word/2010/wordprocessingInk" xmlns:wne="http://schemas.microsoft.com/office/word/2006/wordml" xmlns:wps="http://schemas.microsoft.com/office/word/2010/wordprocessingShape" mc:Ignorable="w14 w15 w16se wp14">
+<w:document xmlns:wpc="http://schemas.microsoft.com/office/word/2010/wordprocessingCanvas" xmlns:cx="http://schemas.microsoft.com/office/drawing/2014/chartex" xmlns:mc="http://schemas.openxmlformats.org/markup-compatibility/2006" xmlns:o="urn:schemas-microsoft-com:office:office" xmlns:r="http://schemas.openxmlformats.org/officeDocument/2006/relationships" xmlns:m="http://schemas.openxmlformats.org/officeDocument/2006/math" xmlns:v="urn:schemas-microsoft-com:vml" xmlns:wp14="http://schemas.microsoft.com/office/word/2010/wordprocessingDrawing" xmlns:wp="http://schemas.openxmlformats.org/drawingml/2006/wordprocessingDrawing" xmlns:w10="urn:schemas-microsoft-com:office:word" xmlns:w="http://schemas.openxmlformats.org/wordprocessingml/2006/main" xmlns:w14="http://schemas.microsoft.com/office/word/2010/wordml" xmlns:w15="http://schemas.microsoft.com/office/word/2012/wordml" xmlns:w16se="http://schemas.microsoft.com/office/word/2015/wordml/symex" xmlns:wpg="http://schemas.microsoft.com/office/word/2010/wordprocessingGroup" xmlns:wpi="http://schemas.microsoft.com/office/word/2010/wordprocessingInk" xmlns:wne="http://schemas.microsoft.com/office/word/2006/wordml" xmlns:wps="http://schemas.microsoft.com/office/word/2010/wordprocessingShape" mc:Ignorable="w14 w15 w16se wp14">
   <w:body>
     <w:p>
       <w:pPr>
@@ -531,26 +531,7 @@
           <w:rFonts w:eastAsia="Times New Roman" w:cs="Times New Roman"/>
         </w:rPr>
         <w:tab/>
-      </w:r>
-      <w:bookmarkStart w:id="1" w:name="_GoBack"/>
-      <w:bookmarkEnd w:id="1"/>
-      <w:r>
-        <w:rPr>
-          <w:rFonts w:eastAsia="Times New Roman" w:cs="Times New Roman"/>
-        </w:rPr>
-        <w:t>(</w:t>
-      </w:r>
-      <w:r>
-        <w:rPr>
-          <w:rFonts w:eastAsia="Times New Roman" w:cs="Times New Roman"/>
-        </w:rPr>
-        <w:t>2007</w:t>
-      </w:r>
-      <w:r>
-        <w:rPr>
-          <w:rFonts w:eastAsia="Times New Roman" w:cs="Times New Roman"/>
-        </w:rPr>
-        <w:t>)</w:t>
+        <w:t>(2007)</w:t>
       </w:r>
       <w:r>
         <w:rPr>
@@ -773,6 +754,23 @@
         </w:rPr>
         <w:t>).</w:t>
       </w:r>
+    </w:p>
+    <w:p>
+      <w:r>
+        <w:t xml:space="preserve">O software proprietário, segundo (Hexsel, 2005) envolve a utilização de formatos para a codificação da informação manipulada pelos aplicativos, que se torna especialmente sério no caso dos conjuntos de aplicativos para escritório, em razão de rápida disseminação e utilização, considerando-se o virtual monopólio dos produtos por um único fabricante. Há </w:t>
+      </w:r>
+      <w:r>
+        <w:lastRenderedPageBreak/>
+        <w:t>suporte abundante e gratuito acerca dos softwares livres, uma vez que, mesmo não tendo contato direto com o programador, o usuário tem acesso à lista de e-mails e fóruns na Internet, onde outros usuários e programadores prestam suporte uns aos outros.</w:t>
+      </w:r>
+    </w:p>
+    <w:p>
+      <w:pPr>
+        <w:spacing w:before="240" w:after="240"/>
+        <w:rPr>
+          <w:rFonts w:eastAsia="Times New Roman" w:cs="Times New Roman"/>
+        </w:rPr>
+      </w:pPr>
     </w:p>
     <w:p>
       <w:pPr>
@@ -805,7 +803,6 @@
           <w:szCs w:val="24"/>
           <w:lang w:val="en-US"/>
         </w:rPr>
-        <w:lastRenderedPageBreak/>
         <w:t>SOFTWARE LIVRE E OPEN SOURCE</w:t>
       </w:r>
       <w:r>
@@ -1203,6 +1200,7 @@
                 <w:rFonts w:eastAsia="Times New Roman" w:cs="Times New Roman"/>
                 <w:highlight w:val="yellow"/>
               </w:rPr>
+              <w:lastRenderedPageBreak/>
               <w:t>Livre/Open Source</w:t>
             </w:r>
           </w:p>
@@ -1380,7 +1378,6 @@
         <w:rPr>
           <w:rFonts w:eastAsia="Times New Roman" w:cs="Times New Roman"/>
         </w:rPr>
-        <w:lastRenderedPageBreak/>
         <w:t>Esse quadro mostra de forma resumida as principais características, facilitando a comparação entre os diferentes modelos de licenciamento. Observa-se que nenhum modelo é universalmente superior, cabendo ao usuário ou organização avaliar qual melhor se adapta às suas necessidades.</w:t>
       </w:r>
     </w:p>
@@ -1525,7 +1522,14 @@
         <w:rPr>
           <w:rFonts w:eastAsia="Times New Roman" w:cs="Times New Roman"/>
         </w:rPr>
-        <w:t>Assim, conclui-se que os diferentes modelos coexistem no cenário atual, e a escolha por parte das organizações deve considerar não apenas o aspecto econômico, mas também fatores relacionados à inovação, autonomia, privacidade e sustentabilidade tecnológica.</w:t>
+        <w:t xml:space="preserve">Assim, conclui-se que os diferentes modelos coexistem no cenário atual, e a escolha por parte das organizações deve considerar não apenas o aspecto econômico, mas também fatores </w:t>
+      </w:r>
+      <w:r>
+        <w:rPr>
+          <w:rFonts w:eastAsia="Times New Roman" w:cs="Times New Roman"/>
+        </w:rPr>
+        <w:lastRenderedPageBreak/>
+        <w:t>relacionados à inovação, autonomia, privacidade e sustentabilidade tecnológica.</w:t>
       </w:r>
     </w:p>
     <w:p>
@@ -1533,11 +1537,7 @@
         <w:spacing w:before="240" w:after="240"/>
       </w:pPr>
       <w:r>
-        <w:t xml:space="preserve">No Brasil, os programas de computador, sejam eles proprietários ou de código aberto, estão sujeitos à Lei nº 9.609/98 (Lei do Software) e à Lei nº 9.610/98 (Lei de Direitos Autorais). No caso do software livre, é fundamental reconhecer que ele também está protegido pelo direito autoral. No entanto, a forma como esses programas são regulados depende, em grande parte, das licenças específicas criadas para eles, já que essas licenças determinam muitas das implicações legais relacionadas ao seu uso. Conforme estabelecido na Lei do Software, os usuários têm direitos bastante limitados ao adquirir um programa: basicamente, podem apenas utilizá-lo em um computador próprio e manter uma cópia de segurança. Qualquer uso mais </w:t>
-      </w:r>
-      <w:r>
-        <w:lastRenderedPageBreak/>
-        <w:t xml:space="preserve">amplo só pode ser autorizado pelo autor. Normalmente, tais permissões são concedidas por meio de licenças que asseguram as liberdades fundamentais do software livre. Ainda assim, essas licenças não conferem liberdade ilimitada. Algumas, como a licença BSD original, exigem o reconhecimento da autoria do software, enquanto outras, como a GNU GPL (Licença Pública Geral do Projeto GNU), seguem o princípio do copyleft. </w:t>
+        <w:t xml:space="preserve">No Brasil, os programas de computador, sejam eles proprietários ou de código aberto, estão sujeitos à Lei nº 9.609/98 (Lei do Software) e à Lei nº 9.610/98 (Lei de Direitos Autorais). No caso do software livre, é fundamental reconhecer que ele também está protegido pelo direito autoral. No entanto, a forma como esses programas são regulados depende, em grande parte, das licenças específicas criadas para eles, já que essas licenças determinam muitas das implicações legais relacionadas ao seu uso. Conforme estabelecido na Lei do Software, os usuários têm direitos bastante limitados ao adquirir um programa: basicamente, podem apenas utilizá-lo em um computador próprio e manter uma cópia de segurança. Qualquer uso mais amplo só pode ser autorizado pelo autor. Normalmente, tais permissões são concedidas por meio de licenças que asseguram as liberdades fundamentais do software livre. Ainda assim, essas licenças não conferem liberdade ilimitada. Algumas, como a licença BSD original, exigem o reconhecimento da autoria do software, enquanto outras, como a GNU GPL (Licença Pública Geral do Projeto GNU), seguem o princípio do copyleft. </w:t>
       </w:r>
       <w:r>
         <w:rPr>
@@ -1913,6 +1913,69 @@
       <w:r>
         <w:t>. Acesso em: 05 set. 2025.</w:t>
       </w:r>
+    </w:p>
+    <w:p>
+      <w:pPr>
+        <w:spacing w:before="240" w:after="240"/>
+      </w:pPr>
+      <w:r>
+        <w:rPr>
+          <w:b/>
+        </w:rPr>
+        <w:t>NEVES Gar, MAURO; SANTOS, Bra; MARA, Sil; SILVA Per; RAQUEL; BEDINELI Ross; GEORGE</w:t>
+      </w:r>
+      <w:r>
+        <w:t xml:space="preserve">. </w:t>
+      </w:r>
+      <w:r>
+        <w:t>Software livre em relação ao software proprietário: aspectos favoráveis e desfavoráveis percebidos por especialistas</w:t>
+      </w:r>
+      <w:r>
+        <w:t xml:space="preserve">. </w:t>
+      </w:r>
+      <w:r>
+        <w:t>Gestão &amp; Regionalidade</w:t>
+      </w:r>
+      <w:r>
+        <w:t xml:space="preserve">, </w:t>
+      </w:r>
+      <w:r>
+        <w:t>São Caetano do Sul</w:t>
+      </w:r>
+      <w:r>
+        <w:t xml:space="preserve">, </w:t>
+      </w:r>
+      <w:r>
+        <w:t xml:space="preserve">2010. </w:t>
+      </w:r>
+      <w:r>
+        <w:rPr>
+          <w:rFonts w:eastAsia="Times New Roman" w:cs="Times New Roman"/>
+        </w:rPr>
+        <w:t xml:space="preserve">Disponível em: </w:t>
+      </w:r>
+      <w:hyperlink r:id="rId16" w:history="1">
+        <w:r>
+          <w:rPr>
+            <w:rStyle w:val="Hyperlink"/>
+            <w:rFonts w:eastAsia="Times New Roman" w:cs="Times New Roman"/>
+          </w:rPr>
+          <w:t>https://www.redalyc.org/pdf/1334/133417428009.pdf</w:t>
+        </w:r>
+      </w:hyperlink>
+      <w:r>
+        <w:rPr>
+          <w:rFonts w:eastAsia="Times New Roman" w:cs="Times New Roman"/>
+        </w:rPr>
+        <w:t>. Acesso em: 05 set.</w:t>
+      </w:r>
+      <w:bookmarkStart w:id="1" w:name="_GoBack"/>
+      <w:bookmarkEnd w:id="1"/>
+    </w:p>
+    <w:p>
+      <w:pPr>
+        <w:pStyle w:val="NormalWeb"/>
+      </w:pPr>
     </w:p>
     <w:p>
       <w:pPr>
@@ -1934,7 +1997,7 @@
 </file>
 
 <file path=word/endnotes.xml><?xml version="1.0" encoding="utf-8"?>
-<w:endnotes xmlns:wpc="http://schemas.microsoft.com/office/word/2010/wordprocessingCanvas" xmlns:cx="http://schemas.microsoft.com/office/drawing/2014/chartex" xmlns:cx1="http://schemas.microsoft.com/office/drawing/2015/9/8/chartex" xmlns:mc="http://schemas.openxmlformats.org/markup-compatibility/2006" xmlns:o="urn:schemas-microsoft-com:office:office" xmlns:r="http://schemas.openxmlformats.org/officeDocument/2006/relationships" xmlns:m="http://schemas.openxmlformats.org/officeDocument/2006/math" xmlns:v="urn:schemas-microsoft-com:vml" xmlns:wp14="http://schemas.microsoft.com/office/word/2010/wordprocessingDrawing" xmlns:wp="http://schemas.openxmlformats.org/drawingml/2006/wordprocessingDrawing" xmlns:w10="urn:schemas-microsoft-com:office:word" xmlns:w="http://schemas.openxmlformats.org/wordprocessingml/2006/main" xmlns:w14="http://schemas.microsoft.com/office/word/2010/wordml" xmlns:w15="http://schemas.microsoft.com/office/word/2012/wordml" xmlns:w16se="http://schemas.microsoft.com/office/word/2015/wordml/symex" xmlns:wpg="http://schemas.microsoft.com/office/word/2010/wordprocessingGroup" xmlns:wpi="http://schemas.microsoft.com/office/word/2010/wordprocessingInk" xmlns:wne="http://schemas.microsoft.com/office/word/2006/wordml" xmlns:wps="http://schemas.microsoft.com/office/word/2010/wordprocessingShape" mc:Ignorable="w14 w15 w16se wp14">
+<w:endnotes xmlns:wpc="http://schemas.microsoft.com/office/word/2010/wordprocessingCanvas" xmlns:cx="http://schemas.microsoft.com/office/drawing/2014/chartex" xmlns:mc="http://schemas.openxmlformats.org/markup-compatibility/2006" xmlns:o="urn:schemas-microsoft-com:office:office" xmlns:r="http://schemas.openxmlformats.org/officeDocument/2006/relationships" xmlns:m="http://schemas.openxmlformats.org/officeDocument/2006/math" xmlns:v="urn:schemas-microsoft-com:vml" xmlns:wp14="http://schemas.microsoft.com/office/word/2010/wordprocessingDrawing" xmlns:wp="http://schemas.openxmlformats.org/drawingml/2006/wordprocessingDrawing" xmlns:w10="urn:schemas-microsoft-com:office:word" xmlns:w="http://schemas.openxmlformats.org/wordprocessingml/2006/main" xmlns:w14="http://schemas.microsoft.com/office/word/2010/wordml" xmlns:w15="http://schemas.microsoft.com/office/word/2012/wordml" xmlns:w16se="http://schemas.microsoft.com/office/word/2015/wordml/symex" xmlns:wpg="http://schemas.microsoft.com/office/word/2010/wordprocessingGroup" xmlns:wpi="http://schemas.microsoft.com/office/word/2010/wordprocessingInk" xmlns:wne="http://schemas.microsoft.com/office/word/2006/wordml" xmlns:wps="http://schemas.microsoft.com/office/word/2010/wordprocessingShape" mc:Ignorable="w14 w15 w16se wp14">
   <w:endnote w:type="separator" w:id="-1">
     <w:p>
       <w:pPr>
@@ -1959,7 +2022,7 @@
 </file>
 
 <file path=word/footnotes.xml><?xml version="1.0" encoding="utf-8"?>
-<w:footnotes xmlns:wpc="http://schemas.microsoft.com/office/word/2010/wordprocessingCanvas" xmlns:cx="http://schemas.microsoft.com/office/drawing/2014/chartex" xmlns:cx1="http://schemas.microsoft.com/office/drawing/2015/9/8/chartex" xmlns:mc="http://schemas.openxmlformats.org/markup-compatibility/2006" xmlns:o="urn:schemas-microsoft-com:office:office" xmlns:r="http://schemas.openxmlformats.org/officeDocument/2006/relationships" xmlns:m="http://schemas.openxmlformats.org/officeDocument/2006/math" xmlns:v="urn:schemas-microsoft-com:vml" xmlns:wp14="http://schemas.microsoft.com/office/word/2010/wordprocessingDrawing" xmlns:wp="http://schemas.openxmlformats.org/drawingml/2006/wordprocessingDrawing" xmlns:w10="urn:schemas-microsoft-com:office:word" xmlns:w="http://schemas.openxmlformats.org/wordprocessingml/2006/main" xmlns:w14="http://schemas.microsoft.com/office/word/2010/wordml" xmlns:w15="http://schemas.microsoft.com/office/word/2012/wordml" xmlns:w16se="http://schemas.microsoft.com/office/word/2015/wordml/symex" xmlns:wpg="http://schemas.microsoft.com/office/word/2010/wordprocessingGroup" xmlns:wpi="http://schemas.microsoft.com/office/word/2010/wordprocessingInk" xmlns:wne="http://schemas.microsoft.com/office/word/2006/wordml" xmlns:wps="http://schemas.microsoft.com/office/word/2010/wordprocessingShape" mc:Ignorable="w14 w15 w16se wp14">
+<w:footnotes xmlns:wpc="http://schemas.microsoft.com/office/word/2010/wordprocessingCanvas" xmlns:cx="http://schemas.microsoft.com/office/drawing/2014/chartex" xmlns:mc="http://schemas.openxmlformats.org/markup-compatibility/2006" xmlns:o="urn:schemas-microsoft-com:office:office" xmlns:r="http://schemas.openxmlformats.org/officeDocument/2006/relationships" xmlns:m="http://schemas.openxmlformats.org/officeDocument/2006/math" xmlns:v="urn:schemas-microsoft-com:vml" xmlns:wp14="http://schemas.microsoft.com/office/word/2010/wordprocessingDrawing" xmlns:wp="http://schemas.openxmlformats.org/drawingml/2006/wordprocessingDrawing" xmlns:w10="urn:schemas-microsoft-com:office:word" xmlns:w="http://schemas.openxmlformats.org/wordprocessingml/2006/main" xmlns:w14="http://schemas.microsoft.com/office/word/2010/wordml" xmlns:w15="http://schemas.microsoft.com/office/word/2012/wordml" xmlns:w16se="http://schemas.microsoft.com/office/word/2015/wordml/symex" xmlns:wpg="http://schemas.microsoft.com/office/word/2010/wordprocessingGroup" xmlns:wpi="http://schemas.microsoft.com/office/word/2010/wordprocessingInk" xmlns:wne="http://schemas.microsoft.com/office/word/2006/wordml" xmlns:wps="http://schemas.microsoft.com/office/word/2010/wordprocessingShape" mc:Ignorable="w14 w15 w16se wp14">
   <w:footnote w:type="separator" w:id="-1">
     <w:p>
       <w:r>
@@ -1995,7 +2058,7 @@
 </file>
 
 <file path=word/numbering.xml><?xml version="1.0" encoding="utf-8"?>
-<w:numbering xmlns:wpc="http://schemas.microsoft.com/office/word/2010/wordprocessingCanvas" xmlns:cx="http://schemas.microsoft.com/office/drawing/2014/chartex" xmlns:cx1="http://schemas.microsoft.com/office/drawing/2015/9/8/chartex" xmlns:mc="http://schemas.openxmlformats.org/markup-compatibility/2006" xmlns:o="urn:schemas-microsoft-com:office:office" xmlns:r="http://schemas.openxmlformats.org/officeDocument/2006/relationships" xmlns:m="http://schemas.openxmlformats.org/officeDocument/2006/math" xmlns:v="urn:schemas-microsoft-com:vml" xmlns:wp14="http://schemas.microsoft.com/office/word/2010/wordprocessingDrawing" xmlns:wp="http://schemas.openxmlformats.org/drawingml/2006/wordprocessingDrawing" xmlns:w10="urn:schemas-microsoft-com:office:word" xmlns:w="http://schemas.openxmlformats.org/wordprocessingml/2006/main" xmlns:w14="http://schemas.microsoft.com/office/word/2010/wordml" xmlns:w15="http://schemas.microsoft.com/office/word/2012/wordml" xmlns:w16se="http://schemas.microsoft.com/office/word/2015/wordml/symex" xmlns:wpg="http://schemas.microsoft.com/office/word/2010/wordprocessingGroup" xmlns:wpi="http://schemas.microsoft.com/office/word/2010/wordprocessingInk" xmlns:wne="http://schemas.microsoft.com/office/word/2006/wordml" xmlns:wps="http://schemas.microsoft.com/office/word/2010/wordprocessingShape" mc:Ignorable="w14 w15 w16se wp14">
+<w:numbering xmlns:wpc="http://schemas.microsoft.com/office/word/2010/wordprocessingCanvas" xmlns:cx="http://schemas.microsoft.com/office/drawing/2014/chartex" xmlns:mc="http://schemas.openxmlformats.org/markup-compatibility/2006" xmlns:o="urn:schemas-microsoft-com:office:office" xmlns:r="http://schemas.openxmlformats.org/officeDocument/2006/relationships" xmlns:m="http://schemas.openxmlformats.org/officeDocument/2006/math" xmlns:v="urn:schemas-microsoft-com:vml" xmlns:wp14="http://schemas.microsoft.com/office/word/2010/wordprocessingDrawing" xmlns:wp="http://schemas.openxmlformats.org/drawingml/2006/wordprocessingDrawing" xmlns:w10="urn:schemas-microsoft-com:office:word" xmlns:w="http://schemas.openxmlformats.org/wordprocessingml/2006/main" xmlns:w14="http://schemas.microsoft.com/office/word/2010/wordml" xmlns:w15="http://schemas.microsoft.com/office/word/2012/wordml" xmlns:w16se="http://schemas.microsoft.com/office/word/2015/wordml/symex" xmlns:wpg="http://schemas.microsoft.com/office/word/2010/wordprocessingGroup" xmlns:wpi="http://schemas.microsoft.com/office/word/2010/wordprocessingInk" xmlns:wne="http://schemas.microsoft.com/office/word/2006/wordml" xmlns:wps="http://schemas.microsoft.com/office/word/2010/wordprocessingShape" mc:Ignorable="w14 w15 w16se wp14">
   <w:abstractNum w:abstractNumId="0" w15:restartNumberingAfterBreak="0">
     <w:nsid w:val="067E38A1"/>
     <w:multiLevelType w:val="hybridMultilevel"/>
@@ -3299,7 +3362,7 @@
 </file>
 
 <file path=customXml/itemProps1.xml><?xml version="1.0" encoding="utf-8"?>
-<ds:datastoreItem xmlns:ds="http://schemas.openxmlformats.org/officeDocument/2006/customXml" ds:itemID="{4D548997-F3F1-4A0B-922B-608253E9960C}">
+<ds:datastoreItem xmlns:ds="http://schemas.openxmlformats.org/officeDocument/2006/customXml" ds:itemID="{5CB95BC1-BC0C-4546-A498-386027EF4CC3}">
   <ds:schemaRefs>
     <ds:schemaRef ds:uri="http://schemas.openxmlformats.org/officeDocument/2006/bibliography"/>
   </ds:schemaRefs>

</xml_diff>